<commit_message>
updated grammer on qulaifications page
</commit_message>
<xml_diff>
--- a/asssignment writings/notes observed.docx
+++ b/asssignment writings/notes observed.docx
@@ -175,9 +175,6 @@
       </w:r>
     </w:p>
     <w:p>
-      <w:pPr>
-        <w:pStyle w:val="ListParagraph"/>
-      </w:pPr>
       <w:r>
         <w:t>Zach</w:t>
       </w:r>
@@ -1406,6 +1403,955 @@
       </w:pPr>
       <w:r>
         <w:t>almost immediately</w:t>
+      </w:r>
+    </w:p>
+    <w:p>
+      <w:r>
+        <w:t>Seth</w:t>
+      </w:r>
+    </w:p>
+    <w:p>
+      <w:pPr>
+        <w:pStyle w:val="ListParagraph"/>
+        <w:numPr>
+          <w:ilvl w:val="0"/>
+          <w:numId w:val="5"/>
+        </w:numPr>
+      </w:pPr>
+      <w:r>
+        <w:t>What is my primary programming language?</w:t>
+      </w:r>
+    </w:p>
+    <w:p>
+      <w:pPr>
+        <w:pStyle w:val="ListParagraph"/>
+        <w:numPr>
+          <w:ilvl w:val="1"/>
+          <w:numId w:val="5"/>
+        </w:numPr>
+      </w:pPr>
+      <w:r>
+        <w:t xml:space="preserve">what steps/path did they follow to find the information </w:t>
+      </w:r>
+    </w:p>
+    <w:p>
+      <w:pPr>
+        <w:pStyle w:val="ListParagraph"/>
+        <w:numPr>
+          <w:ilvl w:val="1"/>
+          <w:numId w:val="5"/>
+        </w:numPr>
+      </w:pPr>
+      <w:r>
+        <w:t xml:space="preserve">where do they start and where do they go – i.e., follow their “click-stream” path </w:t>
+      </w:r>
+    </w:p>
+    <w:p>
+      <w:pPr>
+        <w:pStyle w:val="ListParagraph"/>
+        <w:numPr>
+          <w:ilvl w:val="1"/>
+          <w:numId w:val="5"/>
+        </w:numPr>
+      </w:pPr>
+      <w:r>
+        <w:t xml:space="preserve">did they succeed in finding the information? </w:t>
+      </w:r>
+    </w:p>
+    <w:p>
+      <w:pPr>
+        <w:pStyle w:val="ListParagraph"/>
+        <w:numPr>
+          <w:ilvl w:val="1"/>
+          <w:numId w:val="5"/>
+        </w:numPr>
+      </w:pPr>
+      <w:r>
+        <w:t xml:space="preserve">what kind of errors do they make if any, and, </w:t>
+      </w:r>
+    </w:p>
+    <w:p>
+      <w:pPr>
+        <w:pStyle w:val="ListParagraph"/>
+        <w:numPr>
+          <w:ilvl w:val="2"/>
+          <w:numId w:val="5"/>
+        </w:numPr>
+      </w:pPr>
+      <w:r>
+        <w:t>stayed on home page for a little bit</w:t>
+      </w:r>
+    </w:p>
+    <w:p>
+      <w:pPr>
+        <w:pStyle w:val="ListParagraph"/>
+        <w:numPr>
+          <w:ilvl w:val="2"/>
+          <w:numId w:val="5"/>
+        </w:numPr>
+      </w:pPr>
+      <w:r>
+        <w:t>used the link at the top</w:t>
+      </w:r>
+    </w:p>
+    <w:p>
+      <w:pPr>
+        <w:pStyle w:val="ListParagraph"/>
+        <w:numPr>
+          <w:ilvl w:val="0"/>
+          <w:numId w:val="5"/>
+        </w:numPr>
+      </w:pPr>
+      <w:r>
+        <w:t>What is the project that I’m most proud of?</w:t>
+      </w:r>
+    </w:p>
+    <w:p>
+      <w:pPr>
+        <w:pStyle w:val="ListParagraph"/>
+        <w:numPr>
+          <w:ilvl w:val="1"/>
+          <w:numId w:val="5"/>
+        </w:numPr>
+      </w:pPr>
+      <w:r>
+        <w:t xml:space="preserve">what steps/path did they follow to find the information </w:t>
+      </w:r>
+    </w:p>
+    <w:p>
+      <w:pPr>
+        <w:pStyle w:val="ListParagraph"/>
+        <w:numPr>
+          <w:ilvl w:val="1"/>
+          <w:numId w:val="5"/>
+        </w:numPr>
+      </w:pPr>
+      <w:r>
+        <w:t xml:space="preserve">where do they start and where do they go – i.e., follow their “click-stream” path </w:t>
+      </w:r>
+    </w:p>
+    <w:p>
+      <w:pPr>
+        <w:pStyle w:val="ListParagraph"/>
+        <w:numPr>
+          <w:ilvl w:val="1"/>
+          <w:numId w:val="5"/>
+        </w:numPr>
+      </w:pPr>
+      <w:r>
+        <w:lastRenderedPageBreak/>
+        <w:t xml:space="preserve">did they succeed in finding the information? </w:t>
+      </w:r>
+    </w:p>
+    <w:p>
+      <w:pPr>
+        <w:pStyle w:val="ListParagraph"/>
+        <w:numPr>
+          <w:ilvl w:val="1"/>
+          <w:numId w:val="5"/>
+        </w:numPr>
+      </w:pPr>
+      <w:r>
+        <w:t xml:space="preserve">what kind of errors do they make if any, and, </w:t>
+      </w:r>
+    </w:p>
+    <w:p>
+      <w:pPr>
+        <w:pStyle w:val="ListParagraph"/>
+        <w:numPr>
+          <w:ilvl w:val="2"/>
+          <w:numId w:val="5"/>
+        </w:numPr>
+      </w:pPr>
+      <w:r>
+        <w:t>Clicked on portfolio</w:t>
+      </w:r>
+    </w:p>
+    <w:p>
+      <w:pPr>
+        <w:pStyle w:val="ListParagraph"/>
+        <w:numPr>
+          <w:ilvl w:val="2"/>
+          <w:numId w:val="5"/>
+        </w:numPr>
+      </w:pPr>
+      <w:r>
+        <w:t>Scrolled down a little bit</w:t>
+      </w:r>
+    </w:p>
+    <w:p>
+      <w:pPr>
+        <w:pStyle w:val="ListParagraph"/>
+        <w:numPr>
+          <w:ilvl w:val="2"/>
+          <w:numId w:val="5"/>
+        </w:numPr>
+      </w:pPr>
+      <w:r>
+        <w:t>found it immediately</w:t>
+      </w:r>
+    </w:p>
+    <w:p>
+      <w:pPr>
+        <w:pStyle w:val="ListParagraph"/>
+        <w:numPr>
+          <w:ilvl w:val="0"/>
+          <w:numId w:val="5"/>
+        </w:numPr>
+      </w:pPr>
+      <w:r>
+        <w:t>What is my primary IDE?</w:t>
+      </w:r>
+    </w:p>
+    <w:p>
+      <w:pPr>
+        <w:pStyle w:val="ListParagraph"/>
+        <w:numPr>
+          <w:ilvl w:val="1"/>
+          <w:numId w:val="5"/>
+        </w:numPr>
+      </w:pPr>
+      <w:r>
+        <w:t xml:space="preserve">what steps/path did they follow to find the information </w:t>
+      </w:r>
+    </w:p>
+    <w:p>
+      <w:pPr>
+        <w:pStyle w:val="ListParagraph"/>
+        <w:numPr>
+          <w:ilvl w:val="1"/>
+          <w:numId w:val="5"/>
+        </w:numPr>
+      </w:pPr>
+      <w:r>
+        <w:t xml:space="preserve">where do they start and where do they go – i.e., follow their “click-stream” path </w:t>
+      </w:r>
+    </w:p>
+    <w:p>
+      <w:pPr>
+        <w:pStyle w:val="ListParagraph"/>
+        <w:numPr>
+          <w:ilvl w:val="1"/>
+          <w:numId w:val="5"/>
+        </w:numPr>
+      </w:pPr>
+      <w:r>
+        <w:t xml:space="preserve">did they succeed in finding the information? </w:t>
+      </w:r>
+    </w:p>
+    <w:p>
+      <w:pPr>
+        <w:pStyle w:val="ListParagraph"/>
+        <w:numPr>
+          <w:ilvl w:val="1"/>
+          <w:numId w:val="5"/>
+        </w:numPr>
+      </w:pPr>
+      <w:r>
+        <w:t xml:space="preserve">what kind of errors do they make if any, and, </w:t>
+      </w:r>
+    </w:p>
+    <w:p>
+      <w:pPr>
+        <w:pStyle w:val="ListParagraph"/>
+        <w:numPr>
+          <w:ilvl w:val="2"/>
+          <w:numId w:val="5"/>
+        </w:numPr>
+      </w:pPr>
+      <w:r>
+        <w:t>qualifications</w:t>
+      </w:r>
+    </w:p>
+    <w:p>
+      <w:pPr>
+        <w:pStyle w:val="ListParagraph"/>
+        <w:numPr>
+          <w:ilvl w:val="2"/>
+          <w:numId w:val="5"/>
+        </w:numPr>
+      </w:pPr>
+      <w:r>
+        <w:t>IDE at the top</w:t>
+      </w:r>
+    </w:p>
+    <w:p>
+      <w:pPr>
+        <w:pStyle w:val="ListParagraph"/>
+        <w:numPr>
+          <w:ilvl w:val="2"/>
+          <w:numId w:val="5"/>
+        </w:numPr>
+      </w:pPr>
+      <w:r>
+        <w:t>Read the paragraphs</w:t>
+      </w:r>
+    </w:p>
+    <w:p>
+      <w:pPr>
+        <w:pStyle w:val="ListParagraph"/>
+        <w:numPr>
+          <w:ilvl w:val="0"/>
+          <w:numId w:val="5"/>
+        </w:numPr>
+      </w:pPr>
+      <w:r>
+        <w:t>What is my email address?</w:t>
+      </w:r>
+    </w:p>
+    <w:p>
+      <w:pPr>
+        <w:pStyle w:val="ListParagraph"/>
+        <w:numPr>
+          <w:ilvl w:val="1"/>
+          <w:numId w:val="5"/>
+        </w:numPr>
+      </w:pPr>
+      <w:r>
+        <w:t xml:space="preserve">what steps/path did they follow to find the information </w:t>
+      </w:r>
+    </w:p>
+    <w:p>
+      <w:pPr>
+        <w:pStyle w:val="ListParagraph"/>
+        <w:numPr>
+          <w:ilvl w:val="1"/>
+          <w:numId w:val="5"/>
+        </w:numPr>
+      </w:pPr>
+      <w:r>
+        <w:t xml:space="preserve">where do they start and where do they go – i.e., follow their “click-stream” path </w:t>
+      </w:r>
+    </w:p>
+    <w:p>
+      <w:pPr>
+        <w:pStyle w:val="ListParagraph"/>
+        <w:numPr>
+          <w:ilvl w:val="1"/>
+          <w:numId w:val="5"/>
+        </w:numPr>
+      </w:pPr>
+      <w:r>
+        <w:t xml:space="preserve">did they succeed in finding the information? </w:t>
+      </w:r>
+    </w:p>
+    <w:p>
+      <w:pPr>
+        <w:pStyle w:val="ListParagraph"/>
+        <w:numPr>
+          <w:ilvl w:val="1"/>
+          <w:numId w:val="5"/>
+        </w:numPr>
+      </w:pPr>
+      <w:r>
+        <w:t xml:space="preserve">what kind of errors do they make if any, and, </w:t>
+      </w:r>
+    </w:p>
+    <w:p>
+      <w:pPr>
+        <w:pStyle w:val="ListParagraph"/>
+        <w:numPr>
+          <w:ilvl w:val="2"/>
+          <w:numId w:val="5"/>
+        </w:numPr>
+      </w:pPr>
+      <w:r>
+        <w:t>clicked on contact and found it immediately</w:t>
+      </w:r>
+    </w:p>
+    <w:p>
+      <w:pPr>
+        <w:pStyle w:val="ListParagraph"/>
+        <w:numPr>
+          <w:ilvl w:val="0"/>
+          <w:numId w:val="5"/>
+        </w:numPr>
+      </w:pPr>
+      <w:r>
+        <w:t xml:space="preserve">What </w:t>
+      </w:r>
+      <w:r>
+        <w:t>relational database management systems</w:t>
+      </w:r>
+      <w:r>
+        <w:t xml:space="preserve"> (version of SQL) did I learn about?</w:t>
+      </w:r>
+    </w:p>
+    <w:p>
+      <w:pPr>
+        <w:pStyle w:val="ListParagraph"/>
+        <w:numPr>
+          <w:ilvl w:val="1"/>
+          <w:numId w:val="5"/>
+        </w:numPr>
+      </w:pPr>
+      <w:r>
+        <w:t xml:space="preserve">what steps/path did they follow to find the information </w:t>
+      </w:r>
+    </w:p>
+    <w:p>
+      <w:pPr>
+        <w:pStyle w:val="ListParagraph"/>
+        <w:numPr>
+          <w:ilvl w:val="1"/>
+          <w:numId w:val="5"/>
+        </w:numPr>
+      </w:pPr>
+      <w:r>
+        <w:t xml:space="preserve">where do they start and where do they go – i.e., follow their “click-stream” path </w:t>
+      </w:r>
+    </w:p>
+    <w:p>
+      <w:pPr>
+        <w:pStyle w:val="ListParagraph"/>
+        <w:numPr>
+          <w:ilvl w:val="1"/>
+          <w:numId w:val="5"/>
+        </w:numPr>
+      </w:pPr>
+      <w:r>
+        <w:t xml:space="preserve">did they succeed in finding the information? </w:t>
+      </w:r>
+    </w:p>
+    <w:p>
+      <w:pPr>
+        <w:pStyle w:val="ListParagraph"/>
+        <w:numPr>
+          <w:ilvl w:val="1"/>
+          <w:numId w:val="5"/>
+        </w:numPr>
+      </w:pPr>
+      <w:r>
+        <w:t xml:space="preserve">what kind of errors do they make if any, and, </w:t>
+      </w:r>
+    </w:p>
+    <w:p>
+      <w:pPr>
+        <w:pStyle w:val="ListParagraph"/>
+        <w:numPr>
+          <w:ilvl w:val="2"/>
+          <w:numId w:val="5"/>
+        </w:numPr>
+      </w:pPr>
+      <w:r>
+        <w:t>clicked on qualifications and scrolled down to the SQL part</w:t>
+      </w:r>
+    </w:p>
+    <w:p>
+      <w:r>
+        <w:t>Ryan</w:t>
+      </w:r>
+    </w:p>
+    <w:p>
+      <w:pPr>
+        <w:pStyle w:val="ListParagraph"/>
+        <w:numPr>
+          <w:ilvl w:val="0"/>
+          <w:numId w:val="6"/>
+        </w:numPr>
+      </w:pPr>
+      <w:r>
+        <w:t>What is my primary programming language?</w:t>
+      </w:r>
+    </w:p>
+    <w:p>
+      <w:pPr>
+        <w:pStyle w:val="ListParagraph"/>
+        <w:numPr>
+          <w:ilvl w:val="1"/>
+          <w:numId w:val="6"/>
+        </w:numPr>
+      </w:pPr>
+      <w:r>
+        <w:t xml:space="preserve">what steps/path did they follow to find the information </w:t>
+      </w:r>
+    </w:p>
+    <w:p>
+      <w:pPr>
+        <w:pStyle w:val="ListParagraph"/>
+        <w:numPr>
+          <w:ilvl w:val="1"/>
+          <w:numId w:val="6"/>
+        </w:numPr>
+      </w:pPr>
+      <w:r>
+        <w:t xml:space="preserve">where do they start and where do they go – i.e., follow their “click-stream” path </w:t>
+      </w:r>
+    </w:p>
+    <w:p>
+      <w:pPr>
+        <w:pStyle w:val="ListParagraph"/>
+        <w:numPr>
+          <w:ilvl w:val="1"/>
+          <w:numId w:val="6"/>
+        </w:numPr>
+      </w:pPr>
+      <w:r>
+        <w:t xml:space="preserve">did they succeed in finding the information? </w:t>
+      </w:r>
+    </w:p>
+    <w:p>
+      <w:pPr>
+        <w:pStyle w:val="ListParagraph"/>
+        <w:numPr>
+          <w:ilvl w:val="1"/>
+          <w:numId w:val="6"/>
+        </w:numPr>
+      </w:pPr>
+      <w:r>
+        <w:t xml:space="preserve">what kind of errors do they make if any, and, </w:t>
+      </w:r>
+    </w:p>
+    <w:p>
+      <w:pPr>
+        <w:pStyle w:val="ListParagraph"/>
+        <w:numPr>
+          <w:ilvl w:val="2"/>
+          <w:numId w:val="6"/>
+        </w:numPr>
+      </w:pPr>
+      <w:r>
+        <w:t xml:space="preserve">stayed on the welcome page for </w:t>
+      </w:r>
+      <w:proofErr w:type="spellStart"/>
+      <w:r>
+        <w:t>al</w:t>
+      </w:r>
+      <w:proofErr w:type="spellEnd"/>
+      <w:r>
+        <w:t xml:space="preserve"> little bit</w:t>
+      </w:r>
+    </w:p>
+    <w:p>
+      <w:pPr>
+        <w:pStyle w:val="ListParagraph"/>
+        <w:numPr>
+          <w:ilvl w:val="2"/>
+          <w:numId w:val="6"/>
+        </w:numPr>
+      </w:pPr>
+      <w:r>
+        <w:t>clicked on qualifications</w:t>
+      </w:r>
+    </w:p>
+    <w:p>
+      <w:pPr>
+        <w:pStyle w:val="ListParagraph"/>
+        <w:numPr>
+          <w:ilvl w:val="2"/>
+          <w:numId w:val="6"/>
+        </w:numPr>
+      </w:pPr>
+      <w:r>
+        <w:t>clicked on the top</w:t>
+      </w:r>
+      <w:r>
+        <w:t xml:space="preserve"> on languages and found it immediately</w:t>
+      </w:r>
+    </w:p>
+    <w:p>
+      <w:pPr>
+        <w:pStyle w:val="ListParagraph"/>
+        <w:numPr>
+          <w:ilvl w:val="0"/>
+          <w:numId w:val="6"/>
+        </w:numPr>
+      </w:pPr>
+      <w:r>
+        <w:t>What is the project that I’m most proud of?</w:t>
+      </w:r>
+    </w:p>
+    <w:p>
+      <w:pPr>
+        <w:pStyle w:val="ListParagraph"/>
+        <w:numPr>
+          <w:ilvl w:val="1"/>
+          <w:numId w:val="6"/>
+        </w:numPr>
+      </w:pPr>
+      <w:r>
+        <w:t xml:space="preserve">what steps/path did they follow to find the information </w:t>
+      </w:r>
+    </w:p>
+    <w:p>
+      <w:pPr>
+        <w:pStyle w:val="ListParagraph"/>
+        <w:numPr>
+          <w:ilvl w:val="1"/>
+          <w:numId w:val="6"/>
+        </w:numPr>
+      </w:pPr>
+      <w:r>
+        <w:t xml:space="preserve">where do they start and where do they go – i.e., follow their “click-stream” path </w:t>
+      </w:r>
+    </w:p>
+    <w:p>
+      <w:pPr>
+        <w:pStyle w:val="ListParagraph"/>
+        <w:numPr>
+          <w:ilvl w:val="1"/>
+          <w:numId w:val="6"/>
+        </w:numPr>
+      </w:pPr>
+      <w:r>
+        <w:t xml:space="preserve">did they succeed in finding the information? </w:t>
+      </w:r>
+    </w:p>
+    <w:p>
+      <w:pPr>
+        <w:pStyle w:val="ListParagraph"/>
+        <w:numPr>
+          <w:ilvl w:val="1"/>
+          <w:numId w:val="6"/>
+        </w:numPr>
+      </w:pPr>
+      <w:r>
+        <w:t xml:space="preserve">what kind of errors do they make if any, and, </w:t>
+      </w:r>
+    </w:p>
+    <w:p>
+      <w:pPr>
+        <w:pStyle w:val="ListParagraph"/>
+        <w:numPr>
+          <w:ilvl w:val="2"/>
+          <w:numId w:val="6"/>
+        </w:numPr>
+      </w:pPr>
+      <w:r>
+        <w:t>clicked on</w:t>
+      </w:r>
+      <w:r>
+        <w:t xml:space="preserve"> portfolio</w:t>
+      </w:r>
+      <w:r>
+        <w:t xml:space="preserve"> </w:t>
+      </w:r>
+      <w:r>
+        <w:t>imitable</w:t>
+      </w:r>
+      <w:r>
+        <w:t xml:space="preserve"> scrolled down </w:t>
+      </w:r>
+    </w:p>
+    <w:p>
+      <w:pPr>
+        <w:pStyle w:val="ListParagraph"/>
+        <w:numPr>
+          <w:ilvl w:val="2"/>
+          <w:numId w:val="6"/>
+        </w:numPr>
+      </w:pPr>
+      <w:r>
+        <w:t xml:space="preserve">tried to go through </w:t>
+      </w:r>
+    </w:p>
+    <w:p>
+      <w:pPr>
+        <w:pStyle w:val="ListParagraph"/>
+        <w:numPr>
+          <w:ilvl w:val="0"/>
+          <w:numId w:val="6"/>
+        </w:numPr>
+      </w:pPr>
+      <w:r>
+        <w:t>What is my primary IDE?</w:t>
+      </w:r>
+    </w:p>
+    <w:p>
+      <w:pPr>
+        <w:pStyle w:val="ListParagraph"/>
+        <w:numPr>
+          <w:ilvl w:val="1"/>
+          <w:numId w:val="6"/>
+        </w:numPr>
+      </w:pPr>
+      <w:r>
+        <w:t xml:space="preserve">what steps/path did they follow to find the information </w:t>
+      </w:r>
+    </w:p>
+    <w:p>
+      <w:pPr>
+        <w:pStyle w:val="ListParagraph"/>
+        <w:numPr>
+          <w:ilvl w:val="1"/>
+          <w:numId w:val="6"/>
+        </w:numPr>
+      </w:pPr>
+      <w:r>
+        <w:lastRenderedPageBreak/>
+        <w:t xml:space="preserve">where do they start and where do they go – i.e., follow their “click-stream” path </w:t>
+      </w:r>
+    </w:p>
+    <w:p>
+      <w:pPr>
+        <w:pStyle w:val="ListParagraph"/>
+        <w:numPr>
+          <w:ilvl w:val="1"/>
+          <w:numId w:val="6"/>
+        </w:numPr>
+      </w:pPr>
+      <w:r>
+        <w:t xml:space="preserve">did they succeed in finding the information? </w:t>
+      </w:r>
+    </w:p>
+    <w:p>
+      <w:pPr>
+        <w:pStyle w:val="ListParagraph"/>
+        <w:numPr>
+          <w:ilvl w:val="1"/>
+          <w:numId w:val="6"/>
+        </w:numPr>
+      </w:pPr>
+      <w:r>
+        <w:t xml:space="preserve">what kind of errors do they make if any, and, </w:t>
+      </w:r>
+    </w:p>
+    <w:p>
+      <w:pPr>
+        <w:pStyle w:val="ListParagraph"/>
+        <w:numPr>
+          <w:ilvl w:val="2"/>
+          <w:numId w:val="6"/>
+        </w:numPr>
+      </w:pPr>
+      <w:r>
+        <w:t>clicked on qualifications</w:t>
+      </w:r>
+    </w:p>
+    <w:p>
+      <w:pPr>
+        <w:pStyle w:val="ListParagraph"/>
+        <w:numPr>
+          <w:ilvl w:val="2"/>
+          <w:numId w:val="6"/>
+        </w:numPr>
+      </w:pPr>
+      <w:r>
+        <w:t xml:space="preserve">clicked on </w:t>
+      </w:r>
+      <w:proofErr w:type="gramStart"/>
+      <w:r>
+        <w:t>IDEs</w:t>
+      </w:r>
+      <w:proofErr w:type="gramEnd"/>
+      <w:r>
+        <w:t xml:space="preserve"> red the paragraphs</w:t>
+      </w:r>
+    </w:p>
+    <w:p>
+      <w:pPr>
+        <w:pStyle w:val="ListParagraph"/>
+        <w:numPr>
+          <w:ilvl w:val="2"/>
+          <w:numId w:val="6"/>
+        </w:numPr>
+      </w:pPr>
+      <w:r>
+        <w:t>found eclipse</w:t>
+      </w:r>
+    </w:p>
+    <w:p>
+      <w:pPr>
+        <w:pStyle w:val="ListParagraph"/>
+        <w:numPr>
+          <w:ilvl w:val="0"/>
+          <w:numId w:val="6"/>
+        </w:numPr>
+      </w:pPr>
+      <w:r>
+        <w:t>What is my email address?</w:t>
+      </w:r>
+    </w:p>
+    <w:p>
+      <w:pPr>
+        <w:pStyle w:val="ListParagraph"/>
+        <w:numPr>
+          <w:ilvl w:val="1"/>
+          <w:numId w:val="6"/>
+        </w:numPr>
+      </w:pPr>
+      <w:r>
+        <w:t xml:space="preserve">what steps/path did they follow to find the information </w:t>
+      </w:r>
+    </w:p>
+    <w:p>
+      <w:pPr>
+        <w:pStyle w:val="ListParagraph"/>
+        <w:numPr>
+          <w:ilvl w:val="1"/>
+          <w:numId w:val="6"/>
+        </w:numPr>
+      </w:pPr>
+      <w:r>
+        <w:t xml:space="preserve">where do they start and where do they go – i.e., follow their “click-stream” path </w:t>
+      </w:r>
+    </w:p>
+    <w:p>
+      <w:pPr>
+        <w:pStyle w:val="ListParagraph"/>
+        <w:numPr>
+          <w:ilvl w:val="1"/>
+          <w:numId w:val="6"/>
+        </w:numPr>
+      </w:pPr>
+      <w:r>
+        <w:t xml:space="preserve">did they succeed in finding the information? </w:t>
+      </w:r>
+    </w:p>
+    <w:p>
+      <w:pPr>
+        <w:pStyle w:val="ListParagraph"/>
+        <w:numPr>
+          <w:ilvl w:val="1"/>
+          <w:numId w:val="6"/>
+        </w:numPr>
+      </w:pPr>
+      <w:r>
+        <w:t xml:space="preserve">what kind of errors do they make if any, and, </w:t>
+      </w:r>
+    </w:p>
+    <w:p>
+      <w:pPr>
+        <w:pStyle w:val="ListParagraph"/>
+        <w:numPr>
+          <w:ilvl w:val="2"/>
+          <w:numId w:val="6"/>
+        </w:numPr>
+      </w:pPr>
+      <w:r>
+        <w:t>clicked on home page then clicked on contact</w:t>
+      </w:r>
+    </w:p>
+    <w:p>
+      <w:pPr>
+        <w:pStyle w:val="ListParagraph"/>
+        <w:numPr>
+          <w:ilvl w:val="2"/>
+          <w:numId w:val="6"/>
+        </w:numPr>
+      </w:pPr>
+      <w:r>
+        <w:t>found it immediately from contact page</w:t>
+      </w:r>
+    </w:p>
+    <w:p>
+      <w:pPr>
+        <w:pStyle w:val="ListParagraph"/>
+        <w:numPr>
+          <w:ilvl w:val="0"/>
+          <w:numId w:val="6"/>
+        </w:numPr>
+      </w:pPr>
+      <w:r>
+        <w:t xml:space="preserve">What </w:t>
+      </w:r>
+      <w:r>
+        <w:t>relational database management systems</w:t>
+      </w:r>
+      <w:r>
+        <w:t xml:space="preserve"> (version of SQL) did I learn about?</w:t>
+      </w:r>
+    </w:p>
+    <w:p>
+      <w:pPr>
+        <w:pStyle w:val="ListParagraph"/>
+        <w:numPr>
+          <w:ilvl w:val="1"/>
+          <w:numId w:val="6"/>
+        </w:numPr>
+      </w:pPr>
+      <w:r>
+        <w:t xml:space="preserve">what steps/path did they follow to find the information </w:t>
+      </w:r>
+    </w:p>
+    <w:p>
+      <w:pPr>
+        <w:pStyle w:val="ListParagraph"/>
+        <w:numPr>
+          <w:ilvl w:val="1"/>
+          <w:numId w:val="6"/>
+        </w:numPr>
+      </w:pPr>
+      <w:r>
+        <w:t xml:space="preserve">where do they start and where do they go – i.e., follow their “click-stream” path </w:t>
+      </w:r>
+    </w:p>
+    <w:p>
+      <w:pPr>
+        <w:pStyle w:val="ListParagraph"/>
+        <w:numPr>
+          <w:ilvl w:val="1"/>
+          <w:numId w:val="6"/>
+        </w:numPr>
+      </w:pPr>
+      <w:r>
+        <w:t xml:space="preserve">did they succeed in finding the information? </w:t>
+      </w:r>
+    </w:p>
+    <w:p>
+      <w:pPr>
+        <w:pStyle w:val="ListParagraph"/>
+        <w:numPr>
+          <w:ilvl w:val="1"/>
+          <w:numId w:val="6"/>
+        </w:numPr>
+      </w:pPr>
+      <w:r>
+        <w:t xml:space="preserve">what kind of errors do they make if any, and, </w:t>
+      </w:r>
+    </w:p>
+    <w:p>
+      <w:pPr>
+        <w:pStyle w:val="ListParagraph"/>
+        <w:numPr>
+          <w:ilvl w:val="2"/>
+          <w:numId w:val="6"/>
+        </w:numPr>
+      </w:pPr>
+      <w:r>
+        <w:t xml:space="preserve">clicked on </w:t>
+      </w:r>
+      <w:r>
+        <w:t>qualifications</w:t>
+      </w:r>
+    </w:p>
+    <w:p>
+      <w:pPr>
+        <w:pStyle w:val="ListParagraph"/>
+        <w:numPr>
+          <w:ilvl w:val="2"/>
+          <w:numId w:val="6"/>
+        </w:numPr>
+      </w:pPr>
+      <w:r>
+        <w:t>struggled to find SQL</w:t>
+      </w:r>
+    </w:p>
+    <w:p>
+      <w:pPr>
+        <w:pStyle w:val="ListParagraph"/>
+        <w:numPr>
+          <w:ilvl w:val="2"/>
+          <w:numId w:val="6"/>
+        </w:numPr>
+      </w:pPr>
+      <w:r>
+        <w:t>scrolled down to languages until found SQL</w:t>
+      </w:r>
+    </w:p>
+    <w:p>
+      <w:pPr>
+        <w:pStyle w:val="ListParagraph"/>
+        <w:numPr>
+          <w:ilvl w:val="2"/>
+          <w:numId w:val="6"/>
+        </w:numPr>
+      </w:pPr>
+      <w:r>
+        <w:t>passed multiple times</w:t>
+      </w:r>
+      <w:r>
+        <w:t xml:space="preserve"> trying</w:t>
       </w:r>
     </w:p>
     <w:p/>
@@ -1508,6 +2454,92 @@
     </w:lvl>
   </w:abstractNum>
   <w:abstractNum w:abstractNumId="1" w15:restartNumberingAfterBreak="0">
+    <w:nsid w:val="231351E7"/>
+    <w:multiLevelType w:val="hybridMultilevel"/>
+    <w:tmpl w:val="4886D0A4"/>
+    <w:lvl w:ilvl="0" w:tplc="FFFFFFFF">
+      <w:start w:val="1"/>
+      <w:numFmt w:val="decimal"/>
+      <w:lvlText w:val="%1."/>
+      <w:lvlJc w:val="left"/>
+      <w:pPr>
+        <w:ind w:left="720" w:hanging="360"/>
+      </w:pPr>
+    </w:lvl>
+    <w:lvl w:ilvl="1" w:tplc="FFFFFFFF">
+      <w:start w:val="1"/>
+      <w:numFmt w:val="lowerLetter"/>
+      <w:lvlText w:val="%2."/>
+      <w:lvlJc w:val="left"/>
+      <w:pPr>
+        <w:ind w:left="1440" w:hanging="360"/>
+      </w:pPr>
+    </w:lvl>
+    <w:lvl w:ilvl="2" w:tplc="FFFFFFFF">
+      <w:start w:val="1"/>
+      <w:numFmt w:val="lowerRoman"/>
+      <w:lvlText w:val="%3."/>
+      <w:lvlJc w:val="right"/>
+      <w:pPr>
+        <w:ind w:left="2160" w:hanging="180"/>
+      </w:pPr>
+    </w:lvl>
+    <w:lvl w:ilvl="3" w:tplc="FFFFFFFF" w:tentative="1">
+      <w:start w:val="1"/>
+      <w:numFmt w:val="decimal"/>
+      <w:lvlText w:val="%4."/>
+      <w:lvlJc w:val="left"/>
+      <w:pPr>
+        <w:ind w:left="2880" w:hanging="360"/>
+      </w:pPr>
+    </w:lvl>
+    <w:lvl w:ilvl="4" w:tplc="FFFFFFFF" w:tentative="1">
+      <w:start w:val="1"/>
+      <w:numFmt w:val="lowerLetter"/>
+      <w:lvlText w:val="%5."/>
+      <w:lvlJc w:val="left"/>
+      <w:pPr>
+        <w:ind w:left="3600" w:hanging="360"/>
+      </w:pPr>
+    </w:lvl>
+    <w:lvl w:ilvl="5" w:tplc="FFFFFFFF" w:tentative="1">
+      <w:start w:val="1"/>
+      <w:numFmt w:val="lowerRoman"/>
+      <w:lvlText w:val="%6."/>
+      <w:lvlJc w:val="right"/>
+      <w:pPr>
+        <w:ind w:left="4320" w:hanging="180"/>
+      </w:pPr>
+    </w:lvl>
+    <w:lvl w:ilvl="6" w:tplc="FFFFFFFF" w:tentative="1">
+      <w:start w:val="1"/>
+      <w:numFmt w:val="decimal"/>
+      <w:lvlText w:val="%7."/>
+      <w:lvlJc w:val="left"/>
+      <w:pPr>
+        <w:ind w:left="5040" w:hanging="360"/>
+      </w:pPr>
+    </w:lvl>
+    <w:lvl w:ilvl="7" w:tplc="FFFFFFFF" w:tentative="1">
+      <w:start w:val="1"/>
+      <w:numFmt w:val="lowerLetter"/>
+      <w:lvlText w:val="%8."/>
+      <w:lvlJc w:val="left"/>
+      <w:pPr>
+        <w:ind w:left="5760" w:hanging="360"/>
+      </w:pPr>
+    </w:lvl>
+    <w:lvl w:ilvl="8" w:tplc="FFFFFFFF" w:tentative="1">
+      <w:start w:val="1"/>
+      <w:numFmt w:val="lowerRoman"/>
+      <w:lvlText w:val="%9."/>
+      <w:lvlJc w:val="right"/>
+      <w:pPr>
+        <w:ind w:left="6480" w:hanging="180"/>
+      </w:pPr>
+    </w:lvl>
+  </w:abstractNum>
+  <w:abstractNum w:abstractNumId="2" w15:restartNumberingAfterBreak="0">
     <w:nsid w:val="3406143A"/>
     <w:multiLevelType w:val="hybridMultilevel"/>
     <w:tmpl w:val="31FAA15E"/>
@@ -1593,7 +2625,7 @@
       </w:pPr>
     </w:lvl>
   </w:abstractNum>
-  <w:abstractNum w:abstractNumId="2" w15:restartNumberingAfterBreak="0">
+  <w:abstractNum w:abstractNumId="3" w15:restartNumberingAfterBreak="0">
     <w:nsid w:val="40582E86"/>
     <w:multiLevelType w:val="hybridMultilevel"/>
     <w:tmpl w:val="F51A9744"/>
@@ -1682,7 +2714,93 @@
       </w:pPr>
     </w:lvl>
   </w:abstractNum>
-  <w:abstractNum w:abstractNumId="3" w15:restartNumberingAfterBreak="0">
+  <w:abstractNum w:abstractNumId="4" w15:restartNumberingAfterBreak="0">
+    <w:nsid w:val="4B152087"/>
+    <w:multiLevelType w:val="hybridMultilevel"/>
+    <w:tmpl w:val="4886D0A4"/>
+    <w:lvl w:ilvl="0" w:tplc="FFFFFFFF">
+      <w:start w:val="1"/>
+      <w:numFmt w:val="decimal"/>
+      <w:lvlText w:val="%1."/>
+      <w:lvlJc w:val="left"/>
+      <w:pPr>
+        <w:ind w:left="720" w:hanging="360"/>
+      </w:pPr>
+    </w:lvl>
+    <w:lvl w:ilvl="1" w:tplc="FFFFFFFF">
+      <w:start w:val="1"/>
+      <w:numFmt w:val="lowerLetter"/>
+      <w:lvlText w:val="%2."/>
+      <w:lvlJc w:val="left"/>
+      <w:pPr>
+        <w:ind w:left="1440" w:hanging="360"/>
+      </w:pPr>
+    </w:lvl>
+    <w:lvl w:ilvl="2" w:tplc="FFFFFFFF">
+      <w:start w:val="1"/>
+      <w:numFmt w:val="lowerRoman"/>
+      <w:lvlText w:val="%3."/>
+      <w:lvlJc w:val="right"/>
+      <w:pPr>
+        <w:ind w:left="2160" w:hanging="180"/>
+      </w:pPr>
+    </w:lvl>
+    <w:lvl w:ilvl="3" w:tplc="FFFFFFFF" w:tentative="1">
+      <w:start w:val="1"/>
+      <w:numFmt w:val="decimal"/>
+      <w:lvlText w:val="%4."/>
+      <w:lvlJc w:val="left"/>
+      <w:pPr>
+        <w:ind w:left="2880" w:hanging="360"/>
+      </w:pPr>
+    </w:lvl>
+    <w:lvl w:ilvl="4" w:tplc="FFFFFFFF" w:tentative="1">
+      <w:start w:val="1"/>
+      <w:numFmt w:val="lowerLetter"/>
+      <w:lvlText w:val="%5."/>
+      <w:lvlJc w:val="left"/>
+      <w:pPr>
+        <w:ind w:left="3600" w:hanging="360"/>
+      </w:pPr>
+    </w:lvl>
+    <w:lvl w:ilvl="5" w:tplc="FFFFFFFF" w:tentative="1">
+      <w:start w:val="1"/>
+      <w:numFmt w:val="lowerRoman"/>
+      <w:lvlText w:val="%6."/>
+      <w:lvlJc w:val="right"/>
+      <w:pPr>
+        <w:ind w:left="4320" w:hanging="180"/>
+      </w:pPr>
+    </w:lvl>
+    <w:lvl w:ilvl="6" w:tplc="FFFFFFFF" w:tentative="1">
+      <w:start w:val="1"/>
+      <w:numFmt w:val="decimal"/>
+      <w:lvlText w:val="%7."/>
+      <w:lvlJc w:val="left"/>
+      <w:pPr>
+        <w:ind w:left="5040" w:hanging="360"/>
+      </w:pPr>
+    </w:lvl>
+    <w:lvl w:ilvl="7" w:tplc="FFFFFFFF" w:tentative="1">
+      <w:start w:val="1"/>
+      <w:numFmt w:val="lowerLetter"/>
+      <w:lvlText w:val="%8."/>
+      <w:lvlJc w:val="left"/>
+      <w:pPr>
+        <w:ind w:left="5760" w:hanging="360"/>
+      </w:pPr>
+    </w:lvl>
+    <w:lvl w:ilvl="8" w:tplc="FFFFFFFF" w:tentative="1">
+      <w:start w:val="1"/>
+      <w:numFmt w:val="lowerRoman"/>
+      <w:lvlText w:val="%9."/>
+      <w:lvlJc w:val="right"/>
+      <w:pPr>
+        <w:ind w:left="6480" w:hanging="180"/>
+      </w:pPr>
+    </w:lvl>
+  </w:abstractNum>
+  <w:abstractNum w:abstractNumId="5" w15:restartNumberingAfterBreak="0">
     <w:nsid w:val="792F5AB0"/>
     <w:multiLevelType w:val="hybridMultilevel"/>
     <w:tmpl w:val="4886D0A4"/>
@@ -1769,16 +2887,22 @@
     </w:lvl>
   </w:abstractNum>
   <w:num w:numId="1">
-    <w:abstractNumId w:val="1"/>
+    <w:abstractNumId w:val="2"/>
   </w:num>
   <w:num w:numId="2">
     <w:abstractNumId w:val="0"/>
   </w:num>
   <w:num w:numId="3">
-    <w:abstractNumId w:val="2"/>
+    <w:abstractNumId w:val="3"/>
   </w:num>
   <w:num w:numId="4">
-    <w:abstractNumId w:val="3"/>
+    <w:abstractNumId w:val="5"/>
+  </w:num>
+  <w:num w:numId="5">
+    <w:abstractNumId w:val="4"/>
+  </w:num>
+  <w:num w:numId="6">
+    <w:abstractNumId w:val="1"/>
   </w:num>
 </w:numbering>
 </file>

</xml_diff>